<commit_message>
problems with the acceleration methods
</commit_message>
<xml_diff>
--- a/report/FinalProject.docx
+++ b/report/FinalProject.docx
@@ -85,6 +85,7 @@
       </w:pPr>
       <w:r>
         <w:rPr>
+          <w:noProof/>
           <w:lang w:val="en-US"/>
         </w:rPr>
         <w:drawing>
@@ -665,11 +666,6 @@
       </w:pPr>
       <w:bookmarkStart w:id="0" w:name="_GoBack"/>
       <w:bookmarkEnd w:id="0"/>
-    </w:p>
-    <w:p>
-      <w:pPr>
-        <w:spacing w:line="480" w:lineRule="auto"/>
-      </w:pPr>
     </w:p>
     <w:p>
       <w:pPr>
@@ -1251,6 +1247,7 @@
   <w:style w:type="character" w:default="1" w:styleId="DefaultParagraphFont">
     <w:name w:val="Default Paragraph Font"/>
     <w:uiPriority w:val="1"/>
+    <w:semiHidden/>
     <w:unhideWhenUsed/>
   </w:style>
   <w:style w:type="table" w:default="1" w:styleId="TableNormal">
@@ -1655,7 +1652,7 @@
 </file>
 
 <file path=customXml/itemProps1.xml><?xml version="1.0" encoding="utf-8"?>
-<ds:datastoreItem xmlns:ds="http://schemas.openxmlformats.org/officeDocument/2006/customXml" ds:itemID="{541E464E-BB7C-4B92-8FE9-ED0F0C8CCAC8}">
+<ds:datastoreItem xmlns:ds="http://schemas.openxmlformats.org/officeDocument/2006/customXml" ds:itemID="{ABC52CD9-1D64-42E0-A686-9EAFCADC039D}">
   <ds:schemaRefs>
     <ds:schemaRef ds:uri="http://schemas.openxmlformats.org/officeDocument/2006/bibliography"/>
   </ds:schemaRefs>

</xml_diff>